<commit_message>
Updating resume in Montreal
</commit_message>
<xml_diff>
--- a/pdf/resume_work_04-05-2021.docx
+++ b/pdf/resume_work_04-05-2021.docx
@@ -91,7 +91,28 @@
               <w:ind w:left="0" w:firstLine="0"/>
             </w:pPr>
             <w:r>
-              <w:t>+919765741379 (phone)</w:t>
+              <w:t>+1</w:t>
+            </w:r>
+            <w:r>
+              <w:t>(</w:t>
+            </w:r>
+            <w:r>
+              <w:t>514</w:t>
+            </w:r>
+            <w:r>
+              <w:t>)-</w:t>
+            </w:r>
+            <w:r>
+              <w:t>209</w:t>
+            </w:r>
+            <w:r>
+              <w:t>-</w:t>
+            </w:r>
+            <w:r>
+              <w:t>5992</w:t>
+            </w:r>
+            <w:r>
+              <w:t xml:space="preserve"> (phone)</w:t>
             </w:r>
           </w:p>
         </w:tc>
@@ -140,7 +161,19 @@
               <w:ind w:left="0" w:firstLine="0"/>
             </w:pPr>
             <w:r>
-              <w:t>Pune, India 411057</w:t>
+              <w:t>Montreal</w:t>
+            </w:r>
+            <w:r>
+              <w:t xml:space="preserve">, </w:t>
+            </w:r>
+            <w:r>
+              <w:t>Canada</w:t>
+            </w:r>
+            <w:r>
+              <w:t xml:space="preserve"> </w:t>
+            </w:r>
+            <w:r>
+              <w:t>H2K 4G3</w:t>
             </w:r>
           </w:p>
         </w:tc>
@@ -369,6 +402,24 @@
       </w:r>
       <w:r>
         <w:rPr>
+          <w:b/>
+        </w:rPr>
+        <w:tab/>
+      </w:r>
+      <w:r>
+        <w:rPr>
+          <w:b/>
+        </w:rPr>
+        <w:tab/>
+      </w:r>
+      <w:r>
+        <w:rPr>
+          <w:b/>
+        </w:rPr>
+        <w:tab/>
+      </w:r>
+      <w:r>
+        <w:rPr>
           <w:i/>
         </w:rPr>
         <w:t xml:space="preserve">Senior Software Engineer, April 2014 </w:t>
@@ -416,15 +467,7 @@
         <w:ind w:hanging="235"/>
       </w:pPr>
       <w:r>
-        <w:t xml:space="preserve">Developed </w:t>
-      </w:r>
-      <w:proofErr w:type="spellStart"/>
-      <w:r>
-        <w:t>logcollector</w:t>
-      </w:r>
-      <w:proofErr w:type="spellEnd"/>
-      <w:r>
-        <w:t>, analysis and prediction modules using Elastic Search and Logstash</w:t>
+        <w:t>Developed logcollector, analysis and prediction modules using Elastic Search and Logstash</w:t>
       </w:r>
     </w:p>
     <w:p>
@@ -472,13 +515,8 @@
         <w:t>o</w:t>
       </w:r>
       <w:r>
-        <w:t xml:space="preserve">wned resolution tasks of escalations/defects/RFEs from support </w:t>
-      </w:r>
-      <w:proofErr w:type="gramStart"/>
-      <w:r>
-        <w:t>team</w:t>
-      </w:r>
-      <w:proofErr w:type="gramEnd"/>
+        <w:t>wned resolution tasks of escalations/defects/RFEs from support team</w:t>
+      </w:r>
     </w:p>
     <w:p>
       <w:pPr>
@@ -567,6 +605,48 @@
       </w:r>
       <w:r>
         <w:rPr>
+          <w:b/>
+        </w:rPr>
+        <w:tab/>
+      </w:r>
+      <w:r>
+        <w:rPr>
+          <w:b/>
+        </w:rPr>
+        <w:tab/>
+      </w:r>
+      <w:r>
+        <w:rPr>
+          <w:b/>
+        </w:rPr>
+        <w:tab/>
+      </w:r>
+      <w:r>
+        <w:rPr>
+          <w:b/>
+        </w:rPr>
+        <w:tab/>
+      </w:r>
+      <w:r>
+        <w:rPr>
+          <w:b/>
+        </w:rPr>
+        <w:tab/>
+      </w:r>
+      <w:r>
+        <w:rPr>
+          <w:b/>
+        </w:rPr>
+        <w:tab/>
+      </w:r>
+      <w:r>
+        <w:rPr>
+          <w:b/>
+        </w:rPr>
+        <w:tab/>
+      </w:r>
+      <w:r>
+        <w:rPr>
           <w:i/>
         </w:rPr>
         <w:t>Student, August 2016 - June 2018</w:t>
@@ -608,23 +688,7 @@
         <w:ind w:hanging="235"/>
       </w:pPr>
       <w:r>
-        <w:t>Udacity Android Nanodegree - completed the-</w:t>
-      </w:r>
-      <w:proofErr w:type="spellStart"/>
-      <w:r>
-        <w:t>moviedb</w:t>
-      </w:r>
-      <w:proofErr w:type="spellEnd"/>
-      <w:r>
-        <w:t xml:space="preserve">-app, baking-app and </w:t>
-      </w:r>
-      <w:proofErr w:type="spellStart"/>
-      <w:r>
-        <w:t>waxtree</w:t>
-      </w:r>
-      <w:proofErr w:type="spellEnd"/>
-      <w:r>
-        <w:t>-app projects.</w:t>
+        <w:t>Udacity Android Nanodegree - completed the-moviedb-app, baking-app and waxtree-app projects.</w:t>
       </w:r>
     </w:p>
     <w:p>
@@ -636,14 +700,12 @@
         <w:spacing w:after="64" w:line="259" w:lineRule="auto"/>
         <w:ind w:hanging="218"/>
       </w:pPr>
-      <w:proofErr w:type="spellStart"/>
       <w:r>
         <w:rPr>
           <w:b/>
         </w:rPr>
         <w:t>OpenWARP</w:t>
       </w:r>
-      <w:proofErr w:type="spellEnd"/>
       <w:r>
         <w:rPr>
           <w:b/>
@@ -679,15 +741,7 @@
         <w:ind w:hanging="235"/>
       </w:pPr>
       <w:r>
-        <w:t xml:space="preserve">In series of paid challenges from </w:t>
-      </w:r>
-      <w:proofErr w:type="spellStart"/>
-      <w:r>
-        <w:t>Topcoder</w:t>
-      </w:r>
-      <w:proofErr w:type="spellEnd"/>
-      <w:r>
-        <w:t>, I have created installer for Windows, Linux and Mac.</w:t>
+        <w:t>In series of paid challenges from Topcoder, I have created installer for Windows, Linux and Mac.</w:t>
       </w:r>
     </w:p>
     <w:p>
@@ -712,15 +766,7 @@
         <w:t>eo</w:t>
       </w:r>
       <w:r>
-        <w:t>metries by porting third party libraries, bug-</w:t>
-      </w:r>
-      <w:proofErr w:type="gramStart"/>
-      <w:r>
-        <w:t>fixing</w:t>
-      </w:r>
-      <w:proofErr w:type="gramEnd"/>
-      <w:r>
-        <w:t xml:space="preserve"> and documentation.</w:t>
+        <w:t>metries by porting third party libraries, bug-fixing and documentation.</w:t>
       </w:r>
     </w:p>
     <w:tbl>
@@ -891,7 +937,7 @@
               <w:rPr>
                 <w:b/>
               </w:rPr>
-              <w:t>Asia Pacific Institute of Information Technology</w:t>
+              <w:t>Concordia University</w:t>
             </w:r>
           </w:p>
           <w:p>
@@ -903,7 +949,13 @@
               <w:rPr>
                 <w:i/>
               </w:rPr>
-              <w:t>B.E., Computer Science</w:t>
+              <w:t>MACS</w:t>
+            </w:r>
+            <w:r>
+              <w:rPr>
+                <w:i/>
+              </w:rPr>
+              <w:t>, Computer Science</w:t>
             </w:r>
           </w:p>
         </w:tc>
@@ -924,7 +976,7 @@
               <w:jc w:val="right"/>
             </w:pPr>
             <w:r>
-              <w:t>Panipat, Haryana</w:t>
+              <w:t>Montreal, Canada</w:t>
             </w:r>
           </w:p>
           <w:p>
@@ -937,7 +989,43 @@
               <w:rPr>
                 <w:i/>
               </w:rPr>
-              <w:t>August 2009 - September 2013</w:t>
+              <w:t>January</w:t>
+            </w:r>
+            <w:r>
+              <w:rPr>
+                <w:i/>
+              </w:rPr>
+              <w:t xml:space="preserve"> 20</w:t>
+            </w:r>
+            <w:r>
+              <w:rPr>
+                <w:i/>
+              </w:rPr>
+              <w:t>21</w:t>
+            </w:r>
+            <w:r>
+              <w:rPr>
+                <w:i/>
+              </w:rPr>
+              <w:t xml:space="preserve"> </w:t>
+            </w:r>
+            <w:r>
+              <w:rPr>
+                <w:i/>
+              </w:rPr>
+              <w:t>–</w:t>
+            </w:r>
+            <w:r>
+              <w:rPr>
+                <w:i/>
+              </w:rPr>
+              <w:t xml:space="preserve"> </w:t>
+            </w:r>
+            <w:r>
+              <w:rPr>
+                <w:i/>
+              </w:rPr>
+              <w:t>Current</w:t>
             </w:r>
           </w:p>
         </w:tc>
@@ -955,13 +1043,13 @@
         <w:t xml:space="preserve">Courses: </w:t>
       </w:r>
       <w:r>
-        <w:t>Mathematics, Algorithmics, Data</w:t>
-      </w:r>
-      <w:r>
-        <w:t xml:space="preserve"> S</w:t>
-      </w:r>
-      <w:r>
-        <w:t>tructure, Databases, Design Patterns, Project Management</w:t>
+        <w:t xml:space="preserve">Advanced </w:t>
+      </w:r>
+      <w:r>
+        <w:t>Algorithm</w:t>
+      </w:r>
+      <w:r>
+        <w:t>s, Advanced Programming Practices, Distributed System Design</w:t>
       </w:r>
     </w:p>
     <w:p>
@@ -1835,6 +1923,7 @@
     <w:lsdException w:name="HTML Sample" w:semiHidden="1" w:unhideWhenUsed="1"/>
     <w:lsdException w:name="HTML Typewriter" w:semiHidden="1" w:unhideWhenUsed="1"/>
     <w:lsdException w:name="HTML Variable" w:semiHidden="1" w:unhideWhenUsed="1"/>
+    <w:lsdException w:name="Normal Table" w:semiHidden="1" w:unhideWhenUsed="1"/>
     <w:lsdException w:name="annotation subject" w:semiHidden="1" w:unhideWhenUsed="1"/>
     <w:lsdException w:name="No List" w:semiHidden="1" w:unhideWhenUsed="1"/>
     <w:lsdException w:name="Outline List 1" w:semiHidden="1" w:unhideWhenUsed="1"/>
@@ -1881,8 +1970,10 @@
     <w:lsdException w:name="Table Subtle 2" w:semiHidden="1" w:unhideWhenUsed="1"/>
     <w:lsdException w:name="Table Web 1" w:semiHidden="1" w:unhideWhenUsed="1"/>
     <w:lsdException w:name="Table Web 2" w:semiHidden="1" w:unhideWhenUsed="1"/>
+    <w:lsdException w:name="Table Web 3" w:semiHidden="1" w:unhideWhenUsed="1"/>
     <w:lsdException w:name="Balloon Text" w:semiHidden="1" w:unhideWhenUsed="1"/>
     <w:lsdException w:name="Table Grid" w:uiPriority="39"/>
+    <w:lsdException w:name="Table Theme" w:semiHidden="1" w:unhideWhenUsed="1"/>
     <w:lsdException w:name="Placeholder Text" w:semiHidden="1"/>
     <w:lsdException w:name="No Spacing" w:uiPriority="1" w:qFormat="1"/>
     <w:lsdException w:name="Light Shading" w:uiPriority="60"/>

</xml_diff>